<commit_message>
Mise a jour des documents
</commit_message>
<xml_diff>
--- a/Documents/Phase de Lancement/Cas Utilisation.docx
+++ b/Documents/Phase de Lancement/Cas Utilisation.docx
@@ -1853,6 +1853,7 @@
       <w:pPr>
         <w:ind w:hanging="1134"/>
       </w:pPr>
+      <w:bookmarkStart w:id="4" w:name="_GoBack"/>
       <w:r>
         <w:rPr>
           <w:noProof/>
@@ -1860,9 +1861,9 @@
         </w:rPr>
         <w:drawing>
           <wp:inline distT="0" distB="0" distL="0" distR="0">
-            <wp:extent cx="6637867" cy="4658502"/>
-            <wp:effectExtent l="25400" t="0" r="0" b="0"/>
-            <wp:docPr id="2" name="Picture 0" descr="Packagevierge_Main.png"/>
+            <wp:extent cx="5744507" cy="4658502"/>
+            <wp:effectExtent l="0" t="0" r="0" b="0"/>
+            <wp:docPr id="2" name="Picture 0"/>
             <wp:cNvGraphicFramePr>
               <a:graphicFrameLocks xmlns:a="http://schemas.openxmlformats.org/drawingml/2006/main" noChangeAspect="1"/>
             </wp:cNvGraphicFramePr>
@@ -1874,7 +1875,13 @@
                     <pic:cNvPicPr/>
                   </pic:nvPicPr>
                   <pic:blipFill>
-                    <a:blip r:embed="rId9"/>
+                    <a:blip r:embed="rId9">
+                      <a:extLst>
+                        <a:ext uri="{28A0092B-C50C-407E-A947-70E740481C1C}">
+                          <a14:useLocalDpi xmlns:a14="http://schemas.microsoft.com/office/drawing/2010/main" val="0"/>
+                        </a:ext>
+                      </a:extLst>
+                    </a:blip>
                     <a:stretch>
                       <a:fillRect/>
                     </a:stretch>
@@ -1882,7 +1889,7 @@
                   <pic:spPr>
                     <a:xfrm>
                       <a:off x="0" y="0"/>
-                      <a:ext cx="6637867" cy="4658502"/>
+                      <a:ext cx="5744507" cy="4658502"/>
                     </a:xfrm>
                     <a:prstGeom prst="rect">
                       <a:avLst/>
@@ -1894,6 +1901,7 @@
           </wp:inline>
         </w:drawing>
       </w:r>
+      <w:bookmarkEnd w:id="4"/>
     </w:p>
     <w:p>
       <w:r>
@@ -1910,6 +1918,44 @@
       </w:r>
       <w:r>
         <w:t>:</w:t>
+      </w:r>
+    </w:p>
+    <w:p>
+      <w:pPr>
+        <w:pStyle w:val="Paragraphedeliste"/>
+        <w:rPr>
+          <w:b/>
+        </w:rPr>
+      </w:pPr>
+      <w:r>
+        <w:rPr>
+          <w:b/>
+        </w:rPr>
+        <w:t>Priorité</w:t>
+      </w:r>
+      <w:r>
+        <w:rPr>
+          <w:b/>
+        </w:rPr>
+        <w:t xml:space="preserve"> très</w:t>
+      </w:r>
+      <w:r>
+        <w:rPr>
+          <w:b/>
+        </w:rPr>
+        <w:t xml:space="preserve"> </w:t>
+      </w:r>
+      <w:r>
+        <w:rPr>
+          <w:b/>
+        </w:rPr>
+        <w:t>h</w:t>
+      </w:r>
+      <w:r>
+        <w:rPr>
+          <w:b/>
+        </w:rPr>
+        <w:t>aute :</w:t>
       </w:r>
     </w:p>
     <w:p>
@@ -1951,10 +1997,27 @@
         </w:numPr>
       </w:pPr>
       <w:r>
-        <w:t>Positionner</w:t>
-      </w:r>
-      <w:r>
-        <w:t xml:space="preserve"> un robot</w:t>
+        <w:t>Lancer la simulation</w:t>
+      </w:r>
+    </w:p>
+    <w:p>
+      <w:pPr>
+        <w:pStyle w:val="Paragraphedeliste"/>
+        <w:rPr>
+          <w:b/>
+        </w:rPr>
+      </w:pPr>
+      <w:r>
+        <w:rPr>
+          <w:b/>
+        </w:rPr>
+        <w:t>Priorité haute</w:t>
+      </w:r>
+      <w:r>
+        <w:rPr>
+          <w:b/>
+        </w:rPr>
+        <w:t> :</w:t>
       </w:r>
     </w:p>
     <w:p>
@@ -1966,7 +2029,7 @@
         </w:numPr>
       </w:pPr>
       <w:r>
-        <w:t>Enlever un robot</w:t>
+        <w:t>Positionner un incendie</w:t>
       </w:r>
     </w:p>
     <w:p>
@@ -1978,7 +2041,7 @@
         </w:numPr>
       </w:pPr>
       <w:r>
-        <w:t>Positionner un incendie</w:t>
+        <w:t>Enlever un incendie</w:t>
       </w:r>
     </w:p>
     <w:p>
@@ -1990,22 +2053,10 @@
         </w:numPr>
       </w:pPr>
       <w:r>
-        <w:t xml:space="preserve">Créer </w:t>
-      </w:r>
-      <w:r>
-        <w:t>un t</w:t>
-      </w:r>
-      <w:r>
-        <w:t>ype</w:t>
-      </w:r>
-      <w:r>
-        <w:t xml:space="preserve"> </w:t>
-      </w:r>
-      <w:r>
-        <w:t>de r</w:t>
-      </w:r>
-      <w:r>
-        <w:t>obot</w:t>
+        <w:t>Positionner</w:t>
+      </w:r>
+      <w:r>
+        <w:t xml:space="preserve"> un robot</w:t>
       </w:r>
     </w:p>
     <w:p>
@@ -2017,19 +2068,21 @@
         </w:numPr>
       </w:pPr>
       <w:r>
-        <w:t xml:space="preserve">Modifier </w:t>
-      </w:r>
-      <w:r>
-        <w:t>un t</w:t>
-      </w:r>
-      <w:r>
-        <w:t xml:space="preserve">ype </w:t>
-      </w:r>
-      <w:r>
-        <w:t>de r</w:t>
-      </w:r>
-      <w:r>
-        <w:t>obot</w:t>
+        <w:t>Enlever un robot</w:t>
+      </w:r>
+    </w:p>
+    <w:p>
+      <w:pPr>
+        <w:pStyle w:val="Paragraphedeliste"/>
+        <w:rPr>
+          <w:b/>
+        </w:rPr>
+      </w:pPr>
+      <w:r>
+        <w:rPr>
+          <w:b/>
+        </w:rPr>
+        <w:t>Priorité moyenne :</w:t>
       </w:r>
     </w:p>
     <w:p>
@@ -2041,16 +2094,19 @@
         </w:numPr>
       </w:pPr>
       <w:r>
-        <w:t>Supprimer un</w:t>
-      </w:r>
-      <w:r>
-        <w:t xml:space="preserve"> t</w:t>
-      </w:r>
-      <w:r>
-        <w:t xml:space="preserve">ype de </w:t>
-      </w:r>
-      <w:r>
-        <w:t>r</w:t>
+        <w:t xml:space="preserve">Créer </w:t>
+      </w:r>
+      <w:r>
+        <w:t>un t</w:t>
+      </w:r>
+      <w:r>
+        <w:t>ype</w:t>
+      </w:r>
+      <w:r>
+        <w:t xml:space="preserve"> </w:t>
+      </w:r>
+      <w:r>
+        <w:t>de r</w:t>
       </w:r>
       <w:r>
         <w:t>obot</w:t>
@@ -2065,7 +2121,19 @@
         </w:numPr>
       </w:pPr>
       <w:r>
-        <w:t>Lancer la simulation</w:t>
+        <w:t xml:space="preserve">Modifier </w:t>
+      </w:r>
+      <w:r>
+        <w:t>un t</w:t>
+      </w:r>
+      <w:r>
+        <w:t xml:space="preserve">ype </w:t>
+      </w:r>
+      <w:r>
+        <w:t>de r</w:t>
+      </w:r>
+      <w:r>
+        <w:t>obot</w:t>
       </w:r>
     </w:p>
     <w:p>
@@ -2077,13 +2145,20 @@
         </w:numPr>
       </w:pPr>
       <w:r>
-        <w:t xml:space="preserve">Accélérer </w:t>
-      </w:r>
-      <w:r>
-        <w:t>la s</w:t>
-      </w:r>
-      <w:r>
-        <w:t>imulation</w:t>
+        <w:lastRenderedPageBreak/>
+        <w:t>Supprimer un</w:t>
+      </w:r>
+      <w:r>
+        <w:t xml:space="preserve"> t</w:t>
+      </w:r>
+      <w:r>
+        <w:t xml:space="preserve">ype de </w:t>
+      </w:r>
+      <w:r>
+        <w:t>r</w:t>
+      </w:r>
+      <w:r>
+        <w:t>obot</w:t>
       </w:r>
     </w:p>
     <w:p>
@@ -2095,7 +2170,13 @@
         </w:numPr>
       </w:pPr>
       <w:r>
-        <w:t>Ralentir la simulation</w:t>
+        <w:t xml:space="preserve">Accélérer </w:t>
+      </w:r>
+      <w:r>
+        <w:t>la s</w:t>
+      </w:r>
+      <w:r>
+        <w:t>imulation</w:t>
       </w:r>
     </w:p>
     <w:p>
@@ -2107,7 +2188,7 @@
         </w:numPr>
       </w:pPr>
       <w:r>
-        <w:t>Mettre en pause la simulation</w:t>
+        <w:t>Ralentir la simulation</w:t>
       </w:r>
     </w:p>
     <w:p>
@@ -2119,8 +2200,7 @@
         </w:numPr>
       </w:pPr>
       <w:r>
-        <w:lastRenderedPageBreak/>
-        <w:t>Réinitialiser la simulation</w:t>
+        <w:t>Mettre en pause la simulation</w:t>
       </w:r>
     </w:p>
     <w:p>
@@ -2132,7 +2212,7 @@
         </w:numPr>
       </w:pPr>
       <w:r>
-        <w:t>Enregistrer les statistiques</w:t>
+        <w:t>Réinitialiser la simulation</w:t>
       </w:r>
     </w:p>
     <w:p>
@@ -2144,7 +2224,7 @@
         </w:numPr>
       </w:pPr>
       <w:r>
-        <w:t>Enregistrer la simulation en cours</w:t>
+        <w:t>Enregistrer les statistiques</w:t>
       </w:r>
     </w:p>
     <w:p>
@@ -2156,7 +2236,7 @@
         </w:numPr>
       </w:pPr>
       <w:r>
-        <w:t>Afficher les statistiques d’un type de robot</w:t>
+        <w:t>Enregistrer la simulation en cours</w:t>
       </w:r>
     </w:p>
     <w:p>
@@ -2168,10 +2248,34 @@
         </w:numPr>
       </w:pPr>
       <w:r>
+        <w:t>Afficher les statistiques d’un type de robot</w:t>
+      </w:r>
+    </w:p>
+    <w:p>
+      <w:pPr>
+        <w:pStyle w:val="Paragraphedeliste"/>
+        <w:rPr>
+          <w:b/>
+        </w:rPr>
+      </w:pPr>
+      <w:r>
+        <w:rPr>
+          <w:b/>
+        </w:rPr>
+        <w:t>Priorité faible :</w:t>
+      </w:r>
+    </w:p>
+    <w:p>
+      <w:pPr>
+        <w:pStyle w:val="Paragraphedeliste"/>
+        <w:numPr>
+          <w:ilvl w:val="0"/>
+          <w:numId w:val="30"/>
+        </w:numPr>
+      </w:pPr>
+      <w:r>
         <w:t>Paramétrer le vent</w:t>
       </w:r>
-      <w:bookmarkStart w:id="4" w:name="_GoBack"/>
-      <w:bookmarkEnd w:id="4"/>
     </w:p>
     <w:p>
       <w:r>
@@ -2576,6 +2680,7 @@
         </w:numPr>
       </w:pPr>
       <w:r>
+        <w:lastRenderedPageBreak/>
         <w:t xml:space="preserve">La carte est chargée dans le logiciel. </w:t>
       </w:r>
     </w:p>
@@ -7604,7 +7709,7 @@
               <w:b/>
               <w:noProof/>
             </w:rPr>
-            <w:t>6</w:t>
+            <w:t>4</w:t>
           </w:r>
           <w:r>
             <w:rPr>
@@ -11476,7 +11581,7 @@
 </file>
 
 <file path=customXml/itemProps1.xml><?xml version="1.0" encoding="utf-8"?>
-<ds:datastoreItem xmlns:ds="http://schemas.openxmlformats.org/officeDocument/2006/customXml" ds:itemID="{D8713262-2953-45E2-8186-A23B79D55F22}">
+<ds:datastoreItem xmlns:ds="http://schemas.openxmlformats.org/officeDocument/2006/customXml" ds:itemID="{6D41144A-5826-4F99-84ED-FEADDE96E041}">
   <ds:schemaRefs>
     <ds:schemaRef ds:uri="http://schemas.openxmlformats.org/officeDocument/2006/bibliography"/>
   </ds:schemaRefs>

</xml_diff>